<commit_message>
Updated the CV  and muted back the "skills" section
</commit_message>
<xml_diff>
--- a/html/other/nick-firouzi_EN.docx
+++ b/html/other/nick-firouzi_EN.docx
@@ -97,13 +97,12 @@
         </w:rPr>
         <w:t>Software Engineer</w:t>
       </w:r>
-    </w:p>
-    <w:p>
-      <w:pPr>
-        <w:rPr>
-          <w:lang w:val="en-US"/>
-        </w:rPr>
-      </w:pPr>
+      <w:r>
+        <w:rPr>
+          <w:lang w:val="en-US"/>
+        </w:rPr>
+        <w:br/>
+      </w:r>
     </w:p>
     <w:tbl>
       <w:tblPr>
@@ -348,7 +347,7 @@
           <w:szCs w:val="20"/>
           <w:lang w:val="en-US"/>
         </w:rPr>
-        <w:t>Bachelor of Engineering (B.Eng.) computer science, software development, 2009 - 20</w:t>
+        <w:t>Bachelor of Engineering (B.Eng.) computer science, 20</w:t>
       </w:r>
       <w:r>
         <w:rPr>
@@ -429,7 +428,7 @@
           <w:szCs w:val="20"/>
           <w:lang w:val="en-US"/>
         </w:rPr>
-        <w:t>Bachelor of Science (B.S.), Technology, 2009 - 20</w:t>
+        <w:t>Bachelor of Science (B.S.), Technology, 20</w:t>
       </w:r>
       <w:r>
         <w:rPr>
@@ -552,7 +551,31 @@
           <w:szCs w:val="20"/>
           <w:lang w:val="en-US"/>
         </w:rPr>
-        <w:t xml:space="preserve">I started a program called Junior consultant program where me together with some other juniors delivered a software and at the same time had many courses in continues integration, domain driven design, test driven design, </w:t>
+        <w:t>I started a program called Junior consultant program where me together with some other juniors delivered a software and at the same time had many courses in continues integration, domain driven d</w:t>
+      </w:r>
+      <w:r>
+        <w:rPr>
+          <w:sz w:val="20"/>
+          <w:szCs w:val="20"/>
+          <w:lang w:val="en-US"/>
+        </w:rPr>
+        <w:t>esig</w:t>
+      </w:r>
+      <w:r>
+        <w:rPr>
+          <w:sz w:val="20"/>
+          <w:szCs w:val="20"/>
+          <w:lang w:val="en-US"/>
+        </w:rPr>
+        <w:t>n, Test Driven D</w:t>
+      </w:r>
+      <w:r>
+        <w:rPr>
+          <w:sz w:val="20"/>
+          <w:szCs w:val="20"/>
+          <w:lang w:val="en-US"/>
+        </w:rPr>
+        <w:t xml:space="preserve">esign, </w:t>
       </w:r>
       <w:proofErr w:type="spellStart"/>
       <w:r>
@@ -570,25 +593,15 @@
           <w:szCs w:val="20"/>
           <w:lang w:val="en-US"/>
         </w:rPr>
-        <w:t xml:space="preserve">, </w:t>
-      </w:r>
-      <w:proofErr w:type="spellStart"/>
-      <w:r>
-        <w:rPr>
-          <w:sz w:val="20"/>
-          <w:szCs w:val="20"/>
-          <w:lang w:val="en-US"/>
-        </w:rPr>
-        <w:t>Microservices</w:t>
-      </w:r>
-      <w:proofErr w:type="spellEnd"/>
-      <w:r>
-        <w:rPr>
-          <w:sz w:val="20"/>
-          <w:szCs w:val="20"/>
-          <w:lang w:val="en-US"/>
-        </w:rPr>
-        <w:t xml:space="preserve"> etc. </w:t>
+        <w:t xml:space="preserve"> </w:t>
+      </w:r>
+      <w:r>
+        <w:rPr>
+          <w:sz w:val="20"/>
+          <w:szCs w:val="20"/>
+          <w:lang w:val="en-US"/>
+        </w:rPr>
+        <w:t xml:space="preserve">etc. </w:t>
       </w:r>
       <w:r>
         <w:rPr>
@@ -819,9 +832,27 @@
     <w:p>
       <w:pPr>
         <w:pStyle w:val="Heading2"/>
-      </w:pPr>
-      <w:r>
-        <w:t>Interpreter at Järva Tolk &amp; översättning AB,</w:t>
+        <w:rPr>
+          <w:lang w:val="en-US"/>
+        </w:rPr>
+      </w:pPr>
+      <w:r>
+        <w:rPr>
+          <w:lang w:val="en-US"/>
+        </w:rPr>
+        <w:t>IT-</w:t>
+      </w:r>
+      <w:r>
+        <w:rPr>
+          <w:lang w:val="en-US"/>
+        </w:rPr>
+        <w:t xml:space="preserve">technician secretaries and teacher </w:t>
+      </w:r>
+      <w:r>
+        <w:rPr>
+          <w:lang w:val="en-US"/>
+        </w:rPr>
+        <w:t>at AFGUF</w:t>
       </w:r>
     </w:p>
     <w:p>
@@ -839,277 +870,487 @@
           <w:szCs w:val="20"/>
           <w:lang w:val="en-US"/>
         </w:rPr>
-        <w:t>November 2011 - June 2012 (8 months)</w:t>
+        <w:t>January 2007 - August 2010 (3 years 8 months)</w:t>
       </w:r>
     </w:p>
     <w:p>
       <w:pPr>
-        <w:rPr>
-          <w:lang w:val="en-US"/>
-        </w:rPr>
-      </w:pPr>
-      <w:r>
-        <w:rPr>
-          <w:sz w:val="20"/>
-          <w:szCs w:val="20"/>
-          <w:lang w:val="en-US"/>
-        </w:rPr>
-        <w:t>As an interpreter, I worked with the Swedish, Dari and Persian. I had to interpret at the Migration Board, municipalities, etc.</w:t>
+        <w:pStyle w:val="Heading1"/>
+        <w:rPr>
+          <w:lang w:val="en-US"/>
+        </w:rPr>
+      </w:pPr>
+      <w:r>
+        <w:rPr>
+          <w:lang w:val="en-US"/>
+        </w:rPr>
+        <w:t>Skills &amp; Expertise</w:t>
       </w:r>
     </w:p>
     <w:p>
       <w:pPr>
-        <w:pStyle w:val="Heading2"/>
-        <w:rPr>
-          <w:lang w:val="en-US"/>
-        </w:rPr>
-      </w:pPr>
-      <w:r>
-        <w:rPr>
-          <w:lang w:val="en-US"/>
-        </w:rPr>
-        <w:t>Information personal at KTH Innovation</w:t>
+        <w:pStyle w:val="NoSpacing"/>
+        <w:rPr>
+          <w:lang w:val="en-US"/>
+        </w:rPr>
+      </w:pPr>
+      <w:r>
+        <w:rPr>
+          <w:lang w:val="en-US"/>
+        </w:rPr>
+        <w:t>Programming Languages</w:t>
+      </w:r>
+      <w:r>
+        <w:rPr>
+          <w:lang w:val="en-US"/>
+        </w:rPr>
+        <w:t xml:space="preserve">: </w:t>
+      </w:r>
+      <w:r>
+        <w:rPr>
+          <w:lang w:val="en-US"/>
+        </w:rPr>
+        <w:tab/>
+        <w:t>Java, C/</w:t>
+      </w:r>
+      <w:r>
+        <w:rPr>
+          <w:lang w:val="en-US"/>
+        </w:rPr>
+        <w:t>C++, SQL</w:t>
       </w:r>
     </w:p>
     <w:p>
       <w:pPr>
-        <w:pStyle w:val="Heading7"/>
-        <w:rPr>
-          <w:lang w:val="en-US"/>
-        </w:rPr>
-      </w:pPr>
-      <w:r>
-        <w:rPr>
-          <w:color w:val="auto"/>
-          <w:sz w:val="20"/>
-          <w:szCs w:val="20"/>
-          <w:lang w:val="en-US"/>
-        </w:rPr>
-        <w:t>July 2010 - August 2010 (2 months)</w:t>
-      </w:r>
-    </w:p>
-    <w:p>
-      <w:pPr>
-        <w:pStyle w:val="Heading2"/>
-        <w:rPr>
-          <w:lang w:val="en-US"/>
-        </w:rPr>
-      </w:pPr>
-      <w:r>
-        <w:rPr>
-          <w:lang w:val="en-US"/>
-        </w:rPr>
-        <w:t>IT-</w:t>
-      </w:r>
-      <w:r>
-        <w:rPr>
-          <w:lang w:val="en-US"/>
-        </w:rPr>
-        <w:t>technician secretaries and teacher</w:t>
-      </w:r>
-      <w:bookmarkStart w:id="0" w:name="_GoBack"/>
-      <w:bookmarkEnd w:id="0"/>
-      <w:r>
-        <w:rPr>
-          <w:lang w:val="en-US"/>
-        </w:rPr>
-        <w:t xml:space="preserve"> </w:t>
-      </w:r>
-      <w:r>
-        <w:rPr>
-          <w:lang w:val="en-US"/>
-        </w:rPr>
-        <w:t>at AFGUF</w:t>
-      </w:r>
-    </w:p>
-    <w:p>
-      <w:pPr>
-        <w:pStyle w:val="Heading7"/>
-        <w:rPr>
-          <w:color w:val="auto"/>
-          <w:lang w:val="en-US"/>
-        </w:rPr>
-      </w:pPr>
-      <w:r>
-        <w:rPr>
-          <w:color w:val="auto"/>
-          <w:sz w:val="20"/>
-          <w:szCs w:val="20"/>
-          <w:lang w:val="en-US"/>
-        </w:rPr>
-        <w:t>January 2007 - August 2010 (3 years 8 months)</w:t>
-      </w:r>
-    </w:p>
-    <w:p>
-      <w:pPr>
-        <w:pStyle w:val="Heading2"/>
-        <w:rPr>
-          <w:lang w:val="en-US"/>
-        </w:rPr>
-      </w:pPr>
-      <w:r>
-        <w:rPr>
-          <w:lang w:val="en-US"/>
-        </w:rPr>
-        <w:t xml:space="preserve">Personal Assistant at </w:t>
+        <w:pStyle w:val="NoSpacing"/>
+        <w:rPr>
+          <w:lang w:val="en-US"/>
+        </w:rPr>
+      </w:pPr>
+      <w:r>
+        <w:rPr>
+          <w:lang w:val="en-US"/>
+        </w:rPr>
+        <w:t>Web Developing:</w:t>
+      </w:r>
+      <w:r>
+        <w:rPr>
+          <w:lang w:val="en-US"/>
+        </w:rPr>
+        <w:tab/>
+        <w:t xml:space="preserve">HTML, CSS, XHTML, Bootstrap, </w:t>
       </w:r>
       <w:proofErr w:type="spellStart"/>
       <w:r>
         <w:rPr>
           <w:lang w:val="en-US"/>
         </w:rPr>
-        <w:t>Skellefteå</w:t>
-      </w:r>
-      <w:proofErr w:type="spellEnd"/>
-      <w:r>
-        <w:rPr>
-          <w:lang w:val="en-US"/>
-        </w:rPr>
-        <w:t xml:space="preserve"> </w:t>
-      </w:r>
-      <w:proofErr w:type="spellStart"/>
-      <w:r>
-        <w:rPr>
-          <w:lang w:val="en-US"/>
-        </w:rPr>
-        <w:t>munipalicy</w:t>
+        <w:t>Thymeleaf</w:t>
       </w:r>
       <w:proofErr w:type="spellEnd"/>
     </w:p>
     <w:p>
       <w:pPr>
-        <w:pStyle w:val="Heading7"/>
-        <w:rPr>
-          <w:color w:val="auto"/>
-          <w:lang w:val="en-US"/>
-        </w:rPr>
-      </w:pPr>
-      <w:r>
-        <w:rPr>
-          <w:color w:val="auto"/>
-          <w:sz w:val="20"/>
-          <w:szCs w:val="20"/>
-          <w:lang w:val="en-US"/>
-        </w:rPr>
-        <w:t>June 2007 - July 2010 (3 years 2 months)</w:t>
+        <w:pStyle w:val="NoSpacing"/>
+        <w:rPr>
+          <w:lang w:val="en-US"/>
+        </w:rPr>
+      </w:pPr>
+      <w:r>
+        <w:rPr>
+          <w:lang w:val="en-US"/>
+        </w:rPr>
+        <w:t>Database</w:t>
+      </w:r>
+      <w:r>
+        <w:rPr>
+          <w:lang w:val="en-US"/>
+        </w:rPr>
+        <w:t xml:space="preserve"> </w:t>
+      </w:r>
+      <w:r>
+        <w:rPr>
+          <w:lang w:val="en-US"/>
+        </w:rPr>
+        <w:tab/>
+      </w:r>
+      <w:r>
+        <w:rPr>
+          <w:lang w:val="en-US"/>
+        </w:rPr>
+        <w:tab/>
+      </w:r>
+      <w:r>
+        <w:rPr>
+          <w:lang w:val="en-US"/>
+        </w:rPr>
+        <w:t>MySQL, XML, access</w:t>
       </w:r>
     </w:p>
     <w:p>
       <w:pPr>
-        <w:pStyle w:val="Heading1"/>
-        <w:rPr>
-          <w:lang w:val="en-US"/>
-        </w:rPr>
-      </w:pPr>
-      <w:r>
-        <w:rPr>
-          <w:lang w:val="en-US"/>
-        </w:rPr>
-        <w:t>Skills &amp; Expertise</w:t>
+        <w:pStyle w:val="NoSpacing"/>
+        <w:rPr>
+          <w:lang w:val="en-US"/>
+        </w:rPr>
+      </w:pPr>
+      <w:r>
+        <w:rPr>
+          <w:lang w:val="en-US"/>
+        </w:rPr>
+        <w:t>Application Servers</w:t>
+      </w:r>
+      <w:r>
+        <w:rPr>
+          <w:lang w:val="en-US"/>
+        </w:rPr>
+        <w:t xml:space="preserve">: </w:t>
+      </w:r>
+      <w:r>
+        <w:rPr>
+          <w:lang w:val="en-US"/>
+        </w:rPr>
+        <w:tab/>
+        <w:t>Glassfish, Tomcat</w:t>
       </w:r>
     </w:p>
     <w:p>
       <w:pPr>
-        <w:pStyle w:val="ListParagraph"/>
-        <w:numPr>
-          <w:ilvl w:val="0"/>
-          <w:numId w:val="1"/>
-        </w:numPr>
-        <w:rPr>
-          <w:sz w:val="20"/>
-          <w:szCs w:val="20"/>
-          <w:lang w:val="en-US"/>
-        </w:rPr>
-      </w:pPr>
-      <w:r>
-        <w:rPr>
-          <w:sz w:val="20"/>
-          <w:szCs w:val="20"/>
-          <w:lang w:val="en-US"/>
-        </w:rPr>
-        <w:t xml:space="preserve">Concepts:  Object Oriented Design, Scrum, Database </w:t>
-      </w:r>
-      <w:proofErr w:type="gramStart"/>
-      <w:r>
-        <w:rPr>
-          <w:sz w:val="20"/>
-          <w:szCs w:val="20"/>
-          <w:lang w:val="en-US"/>
-        </w:rPr>
-        <w:t>Design,  Agile</w:t>
-      </w:r>
-      <w:proofErr w:type="gramEnd"/>
-      <w:r>
-        <w:rPr>
-          <w:sz w:val="20"/>
-          <w:szCs w:val="20"/>
-          <w:lang w:val="en-US"/>
-        </w:rPr>
-        <w:t xml:space="preserve"> Methodologies</w:t>
+        <w:pStyle w:val="NoSpacing"/>
+        <w:rPr>
+          <w:lang w:val="en-US"/>
+        </w:rPr>
+      </w:pPr>
+      <w:r>
+        <w:rPr>
+          <w:lang w:val="en-US"/>
+        </w:rPr>
+        <w:t>Frameworks</w:t>
+      </w:r>
+      <w:r>
+        <w:rPr>
+          <w:lang w:val="en-US"/>
+        </w:rPr>
+        <w:t xml:space="preserve">: </w:t>
+      </w:r>
+      <w:r>
+        <w:rPr>
+          <w:lang w:val="en-US"/>
+        </w:rPr>
+        <w:tab/>
+      </w:r>
+      <w:r>
+        <w:rPr>
+          <w:lang w:val="en-US"/>
+        </w:rPr>
+        <w:tab/>
+      </w:r>
+      <w:r>
+        <w:rPr>
+          <w:lang w:val="en-US"/>
+        </w:rPr>
+        <w:t>Spring MVC, JPA, JSF</w:t>
       </w:r>
     </w:p>
     <w:p>
       <w:pPr>
-        <w:pStyle w:val="ListParagraph"/>
-        <w:numPr>
-          <w:ilvl w:val="0"/>
-          <w:numId w:val="1"/>
-        </w:numPr>
-        <w:rPr>
-          <w:sz w:val="20"/>
-          <w:szCs w:val="20"/>
-          <w:lang w:val="en-US"/>
-        </w:rPr>
-      </w:pPr>
-      <w:r>
-        <w:rPr>
-          <w:sz w:val="20"/>
-          <w:szCs w:val="20"/>
-          <w:lang w:val="en-US"/>
-        </w:rPr>
-        <w:t>Programming languages:  Java, Java EE, C/C++, assembler (NIOS architecture)</w:t>
-      </w:r>
+        <w:pStyle w:val="NoSpacing"/>
+        <w:rPr>
+          <w:lang w:val="en-US"/>
+        </w:rPr>
+      </w:pPr>
+      <w:r>
+        <w:rPr>
+          <w:lang w:val="en-US"/>
+        </w:rPr>
+        <w:t>Version Control</w:t>
+      </w:r>
+      <w:r>
+        <w:rPr>
+          <w:lang w:val="en-US"/>
+        </w:rPr>
+        <w:t xml:space="preserve">: </w:t>
+      </w:r>
+      <w:r>
+        <w:rPr>
+          <w:lang w:val="en-US"/>
+        </w:rPr>
+        <w:tab/>
+      </w:r>
+      <w:proofErr w:type="spellStart"/>
+      <w:r>
+        <w:rPr>
+          <w:lang w:val="en-US"/>
+        </w:rPr>
+        <w:t>Git</w:t>
+      </w:r>
+      <w:proofErr w:type="spellEnd"/>
+      <w:r>
+        <w:rPr>
+          <w:lang w:val="en-US"/>
+        </w:rPr>
+        <w:t xml:space="preserve">, </w:t>
+      </w:r>
+      <w:proofErr w:type="spellStart"/>
+      <w:r>
+        <w:rPr>
+          <w:lang w:val="en-US"/>
+        </w:rPr>
+        <w:t>SourceTree</w:t>
+      </w:r>
+      <w:proofErr w:type="spellEnd"/>
     </w:p>
     <w:p>
       <w:pPr>
-        <w:pStyle w:val="ListParagraph"/>
-        <w:numPr>
-          <w:ilvl w:val="0"/>
-          <w:numId w:val="1"/>
-        </w:numPr>
-        <w:rPr>
-          <w:sz w:val="20"/>
-          <w:szCs w:val="20"/>
-          <w:lang w:val="en-US"/>
-        </w:rPr>
-      </w:pPr>
-      <w:r>
-        <w:rPr>
-          <w:sz w:val="20"/>
-          <w:szCs w:val="20"/>
-          <w:lang w:val="en-US"/>
-        </w:rPr>
-        <w:t>Webb development: HTML, CSS, XHTML, JSF, Bootstrap</w:t>
-      </w:r>
+        <w:pStyle w:val="NoSpacing"/>
+        <w:rPr>
+          <w:lang w:val="en-US"/>
+        </w:rPr>
+      </w:pPr>
+      <w:r>
+        <w:rPr>
+          <w:lang w:val="en-US"/>
+        </w:rPr>
+        <w:t>IDE</w:t>
+      </w:r>
+      <w:r>
+        <w:rPr>
+          <w:lang w:val="en-US"/>
+        </w:rPr>
+        <w:t>:</w:t>
+      </w:r>
+      <w:r>
+        <w:rPr>
+          <w:lang w:val="en-US"/>
+        </w:rPr>
+        <w:tab/>
+      </w:r>
+      <w:r>
+        <w:rPr>
+          <w:lang w:val="en-US"/>
+        </w:rPr>
+        <w:t xml:space="preserve"> </w:t>
+      </w:r>
+      <w:r>
+        <w:rPr>
+          <w:lang w:val="en-US"/>
+        </w:rPr>
+        <w:tab/>
+      </w:r>
+      <w:proofErr w:type="spellStart"/>
+      <w:r>
+        <w:rPr>
+          <w:lang w:val="en-US"/>
+        </w:rPr>
+        <w:t>Intelij</w:t>
+      </w:r>
+      <w:proofErr w:type="spellEnd"/>
+      <w:r>
+        <w:rPr>
+          <w:lang w:val="en-US"/>
+        </w:rPr>
+        <w:t xml:space="preserve">, </w:t>
+      </w:r>
+      <w:proofErr w:type="spellStart"/>
+      <w:r>
+        <w:rPr>
+          <w:lang w:val="en-US"/>
+        </w:rPr>
+        <w:t>Netbeans</w:t>
+      </w:r>
+      <w:proofErr w:type="spellEnd"/>
     </w:p>
     <w:p>
       <w:pPr>
-        <w:pStyle w:val="ListParagraph"/>
-        <w:numPr>
-          <w:ilvl w:val="0"/>
-          <w:numId w:val="1"/>
-        </w:numPr>
-        <w:rPr>
-          <w:lang w:val="en-US"/>
-        </w:rPr>
-      </w:pPr>
-      <w:r>
-        <w:rPr>
-          <w:sz w:val="20"/>
-          <w:szCs w:val="20"/>
-          <w:lang w:val="en-US"/>
-        </w:rPr>
-        <w:t>Database:  MySQL, XML, access, SQL</w:t>
+        <w:pStyle w:val="NoSpacing"/>
+        <w:rPr>
+          <w:lang w:val="en-US"/>
+        </w:rPr>
+      </w:pPr>
+      <w:r>
+        <w:rPr>
+          <w:lang w:val="en-US"/>
+        </w:rPr>
+        <w:t>Test Tools:</w:t>
+      </w:r>
+      <w:r>
+        <w:rPr>
+          <w:lang w:val="en-US"/>
+        </w:rPr>
+        <w:t xml:space="preserve"> </w:t>
+      </w:r>
+      <w:r>
+        <w:rPr>
+          <w:lang w:val="en-US"/>
+        </w:rPr>
+        <w:tab/>
+      </w:r>
+      <w:r>
+        <w:rPr>
+          <w:lang w:val="en-US"/>
+        </w:rPr>
+        <w:tab/>
+      </w:r>
+      <w:proofErr w:type="spellStart"/>
+      <w:r>
+        <w:rPr>
+          <w:lang w:val="en-US"/>
+        </w:rPr>
+        <w:t>JUnit</w:t>
+      </w:r>
+      <w:proofErr w:type="spellEnd"/>
+      <w:r>
+        <w:rPr>
+          <w:lang w:val="en-US"/>
+        </w:rPr>
+        <w:t>, Selenium</w:t>
+      </w:r>
+    </w:p>
+    <w:p>
+      <w:pPr>
+        <w:pStyle w:val="NoSpacing"/>
+        <w:rPr>
+          <w:lang w:val="en-US"/>
+        </w:rPr>
+      </w:pPr>
+      <w:r>
+        <w:rPr>
+          <w:lang w:val="en-US"/>
+        </w:rPr>
+        <w:t>Build Automation tool</w:t>
+      </w:r>
+      <w:r>
+        <w:rPr>
+          <w:lang w:val="en-US"/>
+        </w:rPr>
+        <w:t xml:space="preserve">: </w:t>
+      </w:r>
+      <w:r>
+        <w:rPr>
+          <w:lang w:val="en-US"/>
+        </w:rPr>
+        <w:tab/>
+        <w:t>Maven</w:t>
+      </w:r>
+    </w:p>
+    <w:p>
+      <w:pPr>
+        <w:pStyle w:val="NoSpacing"/>
+        <w:rPr>
+          <w:lang w:val="en-US"/>
+        </w:rPr>
+      </w:pPr>
+      <w:r>
+        <w:rPr>
+          <w:lang w:val="en-US"/>
+        </w:rPr>
+        <w:t>Concepts</w:t>
+      </w:r>
+      <w:r>
+        <w:rPr>
+          <w:lang w:val="en-US"/>
+        </w:rPr>
+        <w:t xml:space="preserve">: </w:t>
+      </w:r>
+      <w:r>
+        <w:rPr>
+          <w:lang w:val="en-US"/>
+        </w:rPr>
+        <w:tab/>
+      </w:r>
+      <w:r>
+        <w:rPr>
+          <w:lang w:val="en-US"/>
+        </w:rPr>
+        <w:tab/>
+      </w:r>
+      <w:r>
+        <w:rPr>
+          <w:lang w:val="en-US"/>
+        </w:rPr>
+        <w:t xml:space="preserve">Object </w:t>
+      </w:r>
+      <w:proofErr w:type="spellStart"/>
+      <w:r>
+        <w:rPr>
+          <w:lang w:val="en-US"/>
+        </w:rPr>
+        <w:t>Orienterad</w:t>
+      </w:r>
+      <w:proofErr w:type="spellEnd"/>
+      <w:r>
+        <w:rPr>
+          <w:lang w:val="en-US"/>
+        </w:rPr>
+        <w:t xml:space="preserve"> design, TDD, DDD, Scrum, Database Design</w:t>
+      </w:r>
+    </w:p>
+    <w:p>
+      <w:pPr>
+        <w:pStyle w:val="NoSpacing"/>
+        <w:rPr>
+          <w:lang w:val="en-US"/>
+        </w:rPr>
+      </w:pPr>
+      <w:r>
+        <w:rPr>
+          <w:lang w:val="en-US"/>
+        </w:rPr>
+        <w:t>Others</w:t>
+      </w:r>
+      <w:r>
+        <w:rPr>
+          <w:lang w:val="en-US"/>
+        </w:rPr>
+        <w:t xml:space="preserve">: </w:t>
+      </w:r>
+      <w:r>
+        <w:rPr>
+          <w:lang w:val="en-US"/>
+        </w:rPr>
+        <w:tab/>
+      </w:r>
+      <w:r>
+        <w:rPr>
+          <w:lang w:val="en-US"/>
+        </w:rPr>
+        <w:tab/>
+      </w:r>
+      <w:r>
+        <w:rPr>
+          <w:lang w:val="en-US"/>
+        </w:rPr>
+        <w:t>Jira, Jenkins</w:t>
+      </w:r>
+      <w:r>
+        <w:rPr>
+          <w:lang w:val="en-US"/>
+        </w:rPr>
+        <w:t>,</w:t>
+      </w:r>
+      <w:r>
+        <w:rPr>
+          <w:lang w:val="en-US"/>
+        </w:rPr>
+        <w:t xml:space="preserve"> </w:t>
+      </w:r>
+      <w:r>
+        <w:rPr>
+          <w:lang w:val="en-US"/>
+        </w:rPr>
+        <w:t xml:space="preserve">Adobe Collection </w:t>
+      </w:r>
+      <w:r>
+        <w:rPr>
+          <w:lang w:val="en-US"/>
+        </w:rPr>
+        <w:t>(Tex. Photoshop</w:t>
+      </w:r>
+      <w:r>
+        <w:rPr>
+          <w:lang w:val="en-US"/>
+        </w:rPr>
+        <w:t>), Office Package</w:t>
       </w:r>
     </w:p>
     <w:p>
@@ -1128,26 +1369,26 @@
     </w:p>
     <w:tbl>
       <w:tblPr>
-        <w:tblStyle w:val="TableGrid"/>
+        <w:tblStyle w:val="TableGridLight"/>
         <w:tblW w:w="0" w:type="auto"/>
-        <w:tblBorders>
-          <w:top w:val="none" w:sz="0" w:space="0" w:color="auto"/>
-          <w:left w:val="none" w:sz="0" w:space="0" w:color="auto"/>
-          <w:bottom w:val="none" w:sz="0" w:space="0" w:color="auto"/>
-          <w:right w:val="none" w:sz="0" w:space="0" w:color="auto"/>
-          <w:insideH w:val="none" w:sz="0" w:space="0" w:color="auto"/>
-          <w:insideV w:val="none" w:sz="0" w:space="0" w:color="auto"/>
-        </w:tblBorders>
+        <w:shd w:val="clear" w:color="auto" w:fill="FFFFFF" w:themeFill="background1"/>
         <w:tblLook w:val="04A0" w:firstRow="1" w:lastRow="0" w:firstColumn="1" w:lastColumn="0" w:noHBand="0" w:noVBand="1"/>
       </w:tblPr>
       <w:tblGrid>
-        <w:gridCol w:w="2093"/>
-        <w:gridCol w:w="7119"/>
+        <w:gridCol w:w="1330"/>
+        <w:gridCol w:w="7552"/>
       </w:tblGrid>
       <w:tr>
         <w:tc>
           <w:tcPr>
-            <w:tcW w:w="2093" w:type="dxa"/>
+            <w:tcW w:w="1330" w:type="dxa"/>
+            <w:tcBorders>
+              <w:top w:val="single" w:sz="4" w:space="0" w:color="FFFFFF" w:themeColor="background1"/>
+              <w:left w:val="single" w:sz="4" w:space="0" w:color="FFFFFF" w:themeColor="background1"/>
+              <w:bottom w:val="single" w:sz="4" w:space="0" w:color="FFFFFF" w:themeColor="background1"/>
+              <w:right w:val="single" w:sz="4" w:space="0" w:color="FFFFFF" w:themeColor="background1"/>
+            </w:tcBorders>
+            <w:shd w:val="clear" w:color="auto" w:fill="FFFFFF" w:themeFill="background1"/>
           </w:tcPr>
           <w:p>
             <w:pPr>
@@ -1171,7 +1412,14 @@
         </w:tc>
         <w:tc>
           <w:tcPr>
-            <w:tcW w:w="7119" w:type="dxa"/>
+            <w:tcW w:w="7552" w:type="dxa"/>
+            <w:tcBorders>
+              <w:top w:val="single" w:sz="4" w:space="0" w:color="FFFFFF" w:themeColor="background1"/>
+              <w:left w:val="single" w:sz="4" w:space="0" w:color="FFFFFF" w:themeColor="background1"/>
+              <w:bottom w:val="single" w:sz="4" w:space="0" w:color="FFFFFF" w:themeColor="background1"/>
+              <w:right w:val="single" w:sz="4" w:space="0" w:color="FFFFFF" w:themeColor="background1"/>
+            </w:tcBorders>
+            <w:shd w:val="clear" w:color="auto" w:fill="FFFFFF" w:themeFill="background1"/>
           </w:tcPr>
           <w:p>
             <w:pPr>
@@ -1193,7 +1441,14 @@
       <w:tr>
         <w:tc>
           <w:tcPr>
-            <w:tcW w:w="2093" w:type="dxa"/>
+            <w:tcW w:w="1330" w:type="dxa"/>
+            <w:tcBorders>
+              <w:top w:val="single" w:sz="4" w:space="0" w:color="FFFFFF" w:themeColor="background1"/>
+              <w:left w:val="single" w:sz="4" w:space="0" w:color="FFFFFF" w:themeColor="background1"/>
+              <w:bottom w:val="single" w:sz="4" w:space="0" w:color="FFFFFF" w:themeColor="background1"/>
+              <w:right w:val="single" w:sz="4" w:space="0" w:color="FFFFFF" w:themeColor="background1"/>
+            </w:tcBorders>
+            <w:shd w:val="clear" w:color="auto" w:fill="FFFFFF" w:themeFill="background1"/>
           </w:tcPr>
           <w:p>
             <w:pPr>
@@ -1217,7 +1472,14 @@
         </w:tc>
         <w:tc>
           <w:tcPr>
-            <w:tcW w:w="7119" w:type="dxa"/>
+            <w:tcW w:w="7552" w:type="dxa"/>
+            <w:tcBorders>
+              <w:top w:val="single" w:sz="4" w:space="0" w:color="FFFFFF" w:themeColor="background1"/>
+              <w:left w:val="single" w:sz="4" w:space="0" w:color="FFFFFF" w:themeColor="background1"/>
+              <w:bottom w:val="single" w:sz="4" w:space="0" w:color="FFFFFF" w:themeColor="background1"/>
+              <w:right w:val="single" w:sz="4" w:space="0" w:color="FFFFFF" w:themeColor="background1"/>
+            </w:tcBorders>
+            <w:shd w:val="clear" w:color="auto" w:fill="FFFFFF" w:themeFill="background1"/>
           </w:tcPr>
           <w:p>
             <w:pPr>
@@ -1239,7 +1501,14 @@
       <w:tr>
         <w:tc>
           <w:tcPr>
-            <w:tcW w:w="2093" w:type="dxa"/>
+            <w:tcW w:w="1330" w:type="dxa"/>
+            <w:tcBorders>
+              <w:top w:val="single" w:sz="4" w:space="0" w:color="FFFFFF" w:themeColor="background1"/>
+              <w:left w:val="single" w:sz="4" w:space="0" w:color="FFFFFF" w:themeColor="background1"/>
+              <w:bottom w:val="single" w:sz="4" w:space="0" w:color="FFFFFF" w:themeColor="background1"/>
+              <w:right w:val="single" w:sz="4" w:space="0" w:color="FFFFFF" w:themeColor="background1"/>
+            </w:tcBorders>
+            <w:shd w:val="clear" w:color="auto" w:fill="FFFFFF" w:themeFill="background1"/>
           </w:tcPr>
           <w:p>
             <w:pPr>
@@ -1257,13 +1526,44 @@
                 <w:szCs w:val="20"/>
                 <w:lang w:val="en-US"/>
               </w:rPr>
-              <w:t xml:space="preserve">Persian </w:t>
+              <w:t>Persian</w:t>
+            </w:r>
+            <w:r>
+              <w:rPr>
+                <w:rFonts w:ascii="TimesNewRomanPS-BoldMT" w:eastAsia="TimesNewRomanPS-BoldMT" w:hAnsi="TimesNewRomanPS-BoldMT" w:cs="TimesNewRomanPS-BoldMT"/>
+                <w:b/>
+                <w:bCs/>
+                <w:color w:val="000000" w:themeColor="text1"/>
+                <w:sz w:val="20"/>
+                <w:szCs w:val="20"/>
+                <w:lang w:val="en-US"/>
+              </w:rPr>
+              <w:t>/Dari</w:t>
+            </w:r>
+            <w:r>
+              <w:rPr>
+                <w:rFonts w:ascii="TimesNewRomanPS-BoldMT" w:eastAsia="TimesNewRomanPS-BoldMT" w:hAnsi="TimesNewRomanPS-BoldMT" w:cs="TimesNewRomanPS-BoldMT"/>
+                <w:b/>
+                <w:bCs/>
+                <w:color w:val="000000" w:themeColor="text1"/>
+                <w:sz w:val="20"/>
+                <w:szCs w:val="20"/>
+                <w:lang w:val="en-US"/>
+              </w:rPr>
+              <w:t xml:space="preserve"> </w:t>
             </w:r>
           </w:p>
         </w:tc>
         <w:tc>
           <w:tcPr>
-            <w:tcW w:w="7119" w:type="dxa"/>
+            <w:tcW w:w="7552" w:type="dxa"/>
+            <w:tcBorders>
+              <w:top w:val="single" w:sz="4" w:space="0" w:color="FFFFFF" w:themeColor="background1"/>
+              <w:left w:val="single" w:sz="4" w:space="0" w:color="FFFFFF" w:themeColor="background1"/>
+              <w:bottom w:val="single" w:sz="4" w:space="0" w:color="FFFFFF" w:themeColor="background1"/>
+              <w:right w:val="single" w:sz="4" w:space="0" w:color="FFFFFF" w:themeColor="background1"/>
+            </w:tcBorders>
+            <w:shd w:val="clear" w:color="auto" w:fill="FFFFFF" w:themeFill="background1"/>
           </w:tcPr>
           <w:p>
             <w:pPr>
@@ -1282,148 +1582,6 @@
           </w:p>
         </w:tc>
       </w:tr>
-      <w:tr>
-        <w:tc>
-          <w:tcPr>
-            <w:tcW w:w="2093" w:type="dxa"/>
-          </w:tcPr>
-          <w:p>
-            <w:pPr>
-              <w:rPr>
-                <w:lang w:val="en-US"/>
-              </w:rPr>
-            </w:pPr>
-            <w:r>
-              <w:rPr>
-                <w:rFonts w:ascii="TimesNewRomanPS-BoldMT" w:eastAsia="TimesNewRomanPS-BoldMT" w:hAnsi="TimesNewRomanPS-BoldMT" w:cs="TimesNewRomanPS-BoldMT"/>
-                <w:b/>
-                <w:bCs/>
-                <w:color w:val="000000" w:themeColor="text1"/>
-                <w:sz w:val="20"/>
-                <w:szCs w:val="20"/>
-                <w:lang w:val="en-US"/>
-              </w:rPr>
-              <w:t xml:space="preserve">Dari </w:t>
-            </w:r>
-          </w:p>
-        </w:tc>
-        <w:tc>
-          <w:tcPr>
-            <w:tcW w:w="7119" w:type="dxa"/>
-          </w:tcPr>
-          <w:p>
-            <w:pPr>
-              <w:rPr>
-                <w:lang w:val="en-US"/>
-              </w:rPr>
-            </w:pPr>
-            <w:r>
-              <w:rPr>
-                <w:sz w:val="20"/>
-                <w:szCs w:val="20"/>
-                <w:lang w:val="en-US"/>
-              </w:rPr>
-              <w:t>(Native or bilingual proficiency)</w:t>
-            </w:r>
-          </w:p>
-        </w:tc>
-      </w:tr>
-      <w:tr>
-        <w:tc>
-          <w:tcPr>
-            <w:tcW w:w="2093" w:type="dxa"/>
-          </w:tcPr>
-          <w:p>
-            <w:pPr>
-              <w:rPr>
-                <w:lang w:val="en-US"/>
-              </w:rPr>
-            </w:pPr>
-            <w:r>
-              <w:rPr>
-                <w:rFonts w:ascii="TimesNewRomanPS-BoldMT" w:eastAsia="TimesNewRomanPS-BoldMT" w:hAnsi="TimesNewRomanPS-BoldMT" w:cs="TimesNewRomanPS-BoldMT"/>
-                <w:b/>
-                <w:bCs/>
-                <w:color w:val="000000" w:themeColor="text1"/>
-                <w:sz w:val="20"/>
-                <w:szCs w:val="20"/>
-                <w:lang w:val="en-US"/>
-              </w:rPr>
-              <w:t xml:space="preserve">Norwegian </w:t>
-            </w:r>
-          </w:p>
-        </w:tc>
-        <w:tc>
-          <w:tcPr>
-            <w:tcW w:w="7119" w:type="dxa"/>
-          </w:tcPr>
-          <w:p>
-            <w:pPr>
-              <w:rPr>
-                <w:lang w:val="en-US"/>
-              </w:rPr>
-            </w:pPr>
-            <w:r>
-              <w:rPr>
-                <w:sz w:val="20"/>
-                <w:szCs w:val="20"/>
-                <w:lang w:val="en-US"/>
-              </w:rPr>
-              <w:t>(Limited working proficiency)</w:t>
-            </w:r>
-          </w:p>
-        </w:tc>
-      </w:tr>
-      <w:tr>
-        <w:tc>
-          <w:tcPr>
-            <w:tcW w:w="2093" w:type="dxa"/>
-          </w:tcPr>
-          <w:p>
-            <w:pPr>
-              <w:rPr>
-                <w:rFonts w:ascii="TimesNewRomanPS-BoldMT" w:hAnsi="TimesNewRomanPS-BoldMT" w:cs="TimesNewRomanPS-BoldMT"/>
-                <w:b/>
-                <w:bCs/>
-                <w:color w:val="000000"/>
-                <w:lang w:val="en-US"/>
-              </w:rPr>
-            </w:pPr>
-            <w:r>
-              <w:rPr>
-                <w:rFonts w:ascii="TimesNewRomanPS-BoldMT" w:eastAsia="TimesNewRomanPS-BoldMT" w:hAnsi="TimesNewRomanPS-BoldMT" w:cs="TimesNewRomanPS-BoldMT"/>
-                <w:b/>
-                <w:bCs/>
-                <w:color w:val="000000" w:themeColor="text1"/>
-                <w:sz w:val="20"/>
-                <w:szCs w:val="20"/>
-                <w:lang w:val="en-US"/>
-              </w:rPr>
-              <w:t>Arabic</w:t>
-            </w:r>
-          </w:p>
-        </w:tc>
-        <w:tc>
-          <w:tcPr>
-            <w:tcW w:w="7119" w:type="dxa"/>
-          </w:tcPr>
-          <w:p>
-            <w:pPr>
-              <w:rPr>
-                <w:lang w:val="en-US"/>
-              </w:rPr>
-            </w:pPr>
-            <w:r>
-              <w:rPr>
-                <w:sz w:val="20"/>
-                <w:szCs w:val="20"/>
-                <w:lang w:val="en-US"/>
-              </w:rPr>
-              <w:t>(Elementary proficiency)</w:t>
-            </w:r>
-          </w:p>
-        </w:tc>
-      </w:tr>
     </w:tbl>
     <w:p>
       <w:pPr>
@@ -1436,148 +1594,10 @@
         <w:rPr>
           <w:lang w:val="en-US"/>
         </w:rPr>
-        <w:t>Other relevant Skills</w:t>
-      </w:r>
-    </w:p>
-    <w:p>
-      <w:pPr>
-        <w:pStyle w:val="ListParagraph"/>
-        <w:numPr>
-          <w:ilvl w:val="0"/>
-          <w:numId w:val="4"/>
-        </w:numPr>
-        <w:rPr>
-          <w:sz w:val="20"/>
-          <w:szCs w:val="20"/>
-          <w:lang w:val="en-US"/>
-        </w:rPr>
-      </w:pPr>
-      <w:r>
-        <w:rPr>
-          <w:sz w:val="20"/>
-          <w:szCs w:val="20"/>
-          <w:lang w:val="en-US"/>
-        </w:rPr>
-        <w:t>I find it easy to learn new programming languages.</w:t>
-      </w:r>
-    </w:p>
-    <w:p>
-      <w:pPr>
-        <w:pStyle w:val="ListParagraph"/>
-        <w:numPr>
-          <w:ilvl w:val="0"/>
-          <w:numId w:val="4"/>
-        </w:numPr>
-        <w:rPr>
-          <w:sz w:val="20"/>
-          <w:szCs w:val="20"/>
-          <w:lang w:val="en-US"/>
-        </w:rPr>
-      </w:pPr>
-      <w:r>
-        <w:rPr>
-          <w:sz w:val="20"/>
-          <w:szCs w:val="20"/>
-          <w:lang w:val="en-US"/>
-        </w:rPr>
-        <w:t>I am used to use the Windows environment and have a good knowledge of Linux and Mac.</w:t>
-      </w:r>
-    </w:p>
-    <w:p>
-      <w:pPr>
-        <w:pStyle w:val="ListParagraph"/>
-        <w:numPr>
-          <w:ilvl w:val="0"/>
-          <w:numId w:val="4"/>
-        </w:numPr>
-        <w:rPr>
-          <w:sz w:val="20"/>
-          <w:szCs w:val="20"/>
-          <w:lang w:val="en-US"/>
-        </w:rPr>
-      </w:pPr>
-      <w:r>
-        <w:rPr>
-          <w:sz w:val="20"/>
-          <w:szCs w:val="20"/>
-          <w:lang w:val="en-US"/>
-        </w:rPr>
-        <w:t>Office package - very good knowledge.</w:t>
-      </w:r>
-    </w:p>
-    <w:p>
-      <w:pPr>
-        <w:pStyle w:val="ListParagraph"/>
-        <w:numPr>
-          <w:ilvl w:val="0"/>
-          <w:numId w:val="4"/>
-        </w:numPr>
-        <w:rPr>
-          <w:sz w:val="20"/>
-          <w:szCs w:val="20"/>
-          <w:lang w:val="en-US"/>
-        </w:rPr>
-      </w:pPr>
-      <w:r>
-        <w:rPr>
-          <w:sz w:val="20"/>
-          <w:szCs w:val="20"/>
-          <w:lang w:val="en-US"/>
-        </w:rPr>
-        <w:t>Adobe Collection (</w:t>
-      </w:r>
-      <w:r>
-        <w:rPr>
-          <w:sz w:val="20"/>
-          <w:szCs w:val="20"/>
-          <w:lang w:val="en-US"/>
-        </w:rPr>
-        <w:t>e.g.</w:t>
-      </w:r>
-      <w:r>
-        <w:rPr>
-          <w:sz w:val="20"/>
-          <w:szCs w:val="20"/>
-          <w:lang w:val="en-US"/>
-        </w:rPr>
-        <w:t xml:space="preserve"> Photoshop) - good knowledge</w:t>
-      </w:r>
-    </w:p>
-    <w:p>
-      <w:pPr>
-        <w:pStyle w:val="ListParagraph"/>
-        <w:numPr>
-          <w:ilvl w:val="0"/>
-          <w:numId w:val="4"/>
-        </w:numPr>
-        <w:rPr>
-          <w:b/>
-          <w:bCs/>
-          <w:lang w:val="en-US"/>
-        </w:rPr>
-      </w:pPr>
-      <w:r>
-        <w:rPr>
-          <w:sz w:val="20"/>
-          <w:szCs w:val="20"/>
-          <w:lang w:val="en-US"/>
-        </w:rPr>
-        <w:t>Have very easy to learn new programs.</w:t>
-      </w:r>
-    </w:p>
-    <w:p>
-      <w:pPr>
-        <w:pStyle w:val="Heading1"/>
-        <w:rPr>
-          <w:lang w:val="en-US"/>
-        </w:rPr>
-      </w:pPr>
-      <w:r>
-        <w:rPr>
-          <w:lang w:val="en-US"/>
-        </w:rPr>
         <w:t>References</w:t>
       </w:r>
+      <w:bookmarkStart w:id="0" w:name="_GoBack"/>
+      <w:bookmarkEnd w:id="0"/>
     </w:p>
     <w:p>
       <w:pPr>
@@ -1596,7 +1616,7 @@
     </w:p>
     <w:sectPr>
       <w:pgSz w:w="11906" w:h="16838"/>
-      <w:pgMar w:top="1417" w:right="1417" w:bottom="1417" w:left="1417" w:header="708" w:footer="708" w:gutter="0"/>
+      <w:pgMar w:top="1440" w:right="1440" w:bottom="1440" w:left="1800" w:header="708" w:footer="708" w:gutter="0"/>
       <w:cols w:space="708"/>
       <w:docGrid w:linePitch="360"/>
     </w:sectPr>
@@ -3208,6 +3228,366 @@
       </w:tblCellMar>
     </w:tblPr>
   </w:style>
+  <w:style w:type="table" w:styleId="GridTable1Light">
+    <w:name w:val="Grid Table 1 Light"/>
+    <w:basedOn w:val="TableNormal"/>
+    <w:uiPriority w:val="46"/>
+    <w:rsid w:val="001F5D63"/>
+    <w:pPr>
+      <w:spacing w:after="0" w:line="240" w:lineRule="auto"/>
+    </w:pPr>
+    <w:tblPr>
+      <w:tblStyleRowBandSize w:val="1"/>
+      <w:tblStyleColBandSize w:val="1"/>
+      <w:tblInd w:w="0" w:type="dxa"/>
+      <w:tblBorders>
+        <w:top w:val="single" w:sz="4" w:space="0" w:color="999999" w:themeColor="text1" w:themeTint="66"/>
+        <w:left w:val="single" w:sz="4" w:space="0" w:color="999999" w:themeColor="text1" w:themeTint="66"/>
+        <w:bottom w:val="single" w:sz="4" w:space="0" w:color="999999" w:themeColor="text1" w:themeTint="66"/>
+        <w:right w:val="single" w:sz="4" w:space="0" w:color="999999" w:themeColor="text1" w:themeTint="66"/>
+        <w:insideH w:val="single" w:sz="4" w:space="0" w:color="999999" w:themeColor="text1" w:themeTint="66"/>
+        <w:insideV w:val="single" w:sz="4" w:space="0" w:color="999999" w:themeColor="text1" w:themeTint="66"/>
+      </w:tblBorders>
+      <w:tblCellMar>
+        <w:top w:w="0" w:type="dxa"/>
+        <w:left w:w="108" w:type="dxa"/>
+        <w:bottom w:w="0" w:type="dxa"/>
+        <w:right w:w="108" w:type="dxa"/>
+      </w:tblCellMar>
+    </w:tblPr>
+    <w:tblStylePr w:type="firstRow">
+      <w:rPr>
+        <w:b/>
+        <w:bCs/>
+      </w:rPr>
+      <w:tblPr/>
+      <w:tcPr>
+        <w:tcBorders>
+          <w:bottom w:val="single" w:sz="12" w:space="0" w:color="666666" w:themeColor="text1" w:themeTint="99"/>
+        </w:tcBorders>
+      </w:tcPr>
+    </w:tblStylePr>
+    <w:tblStylePr w:type="lastRow">
+      <w:rPr>
+        <w:b/>
+        <w:bCs/>
+      </w:rPr>
+      <w:tblPr/>
+      <w:tcPr>
+        <w:tcBorders>
+          <w:top w:val="double" w:sz="2" w:space="0" w:color="666666" w:themeColor="text1" w:themeTint="99"/>
+        </w:tcBorders>
+      </w:tcPr>
+    </w:tblStylePr>
+    <w:tblStylePr w:type="firstCol">
+      <w:rPr>
+        <w:b/>
+        <w:bCs/>
+      </w:rPr>
+    </w:tblStylePr>
+    <w:tblStylePr w:type="lastCol">
+      <w:rPr>
+        <w:b/>
+        <w:bCs/>
+      </w:rPr>
+    </w:tblStylePr>
+  </w:style>
+  <w:style w:type="table" w:styleId="PlainTable5">
+    <w:name w:val="Plain Table 5"/>
+    <w:basedOn w:val="TableNormal"/>
+    <w:uiPriority w:val="45"/>
+    <w:rsid w:val="001F5D63"/>
+    <w:pPr>
+      <w:spacing w:after="0" w:line="240" w:lineRule="auto"/>
+    </w:pPr>
+    <w:tblPr>
+      <w:tblStyleRowBandSize w:val="1"/>
+      <w:tblStyleColBandSize w:val="1"/>
+      <w:tblInd w:w="0" w:type="dxa"/>
+      <w:tblCellMar>
+        <w:top w:w="0" w:type="dxa"/>
+        <w:left w:w="108" w:type="dxa"/>
+        <w:bottom w:w="0" w:type="dxa"/>
+        <w:right w:w="108" w:type="dxa"/>
+      </w:tblCellMar>
+    </w:tblPr>
+    <w:tblStylePr w:type="firstRow">
+      <w:rPr>
+        <w:rFonts w:asciiTheme="majorHAnsi" w:eastAsiaTheme="majorEastAsia" w:hAnsiTheme="majorHAnsi" w:cstheme="majorBidi"/>
+        <w:i/>
+        <w:iCs/>
+        <w:sz w:val="26"/>
+      </w:rPr>
+      <w:tblPr/>
+      <w:tcPr>
+        <w:tcBorders>
+          <w:bottom w:val="single" w:sz="4" w:space="0" w:color="7F7F7F" w:themeColor="text1" w:themeTint="80"/>
+        </w:tcBorders>
+        <w:shd w:val="clear" w:color="auto" w:fill="FFFFFF" w:themeFill="background1"/>
+      </w:tcPr>
+    </w:tblStylePr>
+    <w:tblStylePr w:type="lastRow">
+      <w:rPr>
+        <w:rFonts w:asciiTheme="majorHAnsi" w:eastAsiaTheme="majorEastAsia" w:hAnsiTheme="majorHAnsi" w:cstheme="majorBidi"/>
+        <w:i/>
+        <w:iCs/>
+        <w:sz w:val="26"/>
+      </w:rPr>
+      <w:tblPr/>
+      <w:tcPr>
+        <w:tcBorders>
+          <w:top w:val="single" w:sz="4" w:space="0" w:color="7F7F7F" w:themeColor="text1" w:themeTint="80"/>
+        </w:tcBorders>
+        <w:shd w:val="clear" w:color="auto" w:fill="FFFFFF" w:themeFill="background1"/>
+      </w:tcPr>
+    </w:tblStylePr>
+    <w:tblStylePr w:type="firstCol">
+      <w:pPr>
+        <w:jc w:val="right"/>
+      </w:pPr>
+      <w:rPr>
+        <w:rFonts w:asciiTheme="majorHAnsi" w:eastAsiaTheme="majorEastAsia" w:hAnsiTheme="majorHAnsi" w:cstheme="majorBidi"/>
+        <w:i/>
+        <w:iCs/>
+        <w:sz w:val="26"/>
+      </w:rPr>
+      <w:tblPr/>
+      <w:tcPr>
+        <w:tcBorders>
+          <w:right w:val="single" w:sz="4" w:space="0" w:color="7F7F7F" w:themeColor="text1" w:themeTint="80"/>
+        </w:tcBorders>
+        <w:shd w:val="clear" w:color="auto" w:fill="FFFFFF" w:themeFill="background1"/>
+      </w:tcPr>
+    </w:tblStylePr>
+    <w:tblStylePr w:type="lastCol">
+      <w:rPr>
+        <w:rFonts w:asciiTheme="majorHAnsi" w:eastAsiaTheme="majorEastAsia" w:hAnsiTheme="majorHAnsi" w:cstheme="majorBidi"/>
+        <w:i/>
+        <w:iCs/>
+        <w:sz w:val="26"/>
+      </w:rPr>
+      <w:tblPr/>
+      <w:tcPr>
+        <w:tcBorders>
+          <w:left w:val="single" w:sz="4" w:space="0" w:color="7F7F7F" w:themeColor="text1" w:themeTint="80"/>
+        </w:tcBorders>
+        <w:shd w:val="clear" w:color="auto" w:fill="FFFFFF" w:themeFill="background1"/>
+      </w:tcPr>
+    </w:tblStylePr>
+    <w:tblStylePr w:type="band1Vert">
+      <w:tblPr/>
+      <w:tcPr>
+        <w:shd w:val="clear" w:color="auto" w:fill="F2F2F2" w:themeFill="background1" w:themeFillShade="F2"/>
+      </w:tcPr>
+    </w:tblStylePr>
+    <w:tblStylePr w:type="band1Horz">
+      <w:tblPr/>
+      <w:tcPr>
+        <w:shd w:val="clear" w:color="auto" w:fill="F2F2F2" w:themeFill="background1" w:themeFillShade="F2"/>
+      </w:tcPr>
+    </w:tblStylePr>
+    <w:tblStylePr w:type="neCell">
+      <w:tblPr/>
+      <w:tcPr>
+        <w:tcBorders>
+          <w:left w:val="nil"/>
+        </w:tcBorders>
+      </w:tcPr>
+    </w:tblStylePr>
+    <w:tblStylePr w:type="nwCell">
+      <w:tblPr/>
+      <w:tcPr>
+        <w:tcBorders>
+          <w:right w:val="nil"/>
+        </w:tcBorders>
+      </w:tcPr>
+    </w:tblStylePr>
+    <w:tblStylePr w:type="seCell">
+      <w:tblPr/>
+      <w:tcPr>
+        <w:tcBorders>
+          <w:left w:val="nil"/>
+        </w:tcBorders>
+      </w:tcPr>
+    </w:tblStylePr>
+    <w:tblStylePr w:type="swCell">
+      <w:tblPr/>
+      <w:tcPr>
+        <w:tcBorders>
+          <w:right w:val="nil"/>
+        </w:tcBorders>
+      </w:tcPr>
+    </w:tblStylePr>
+  </w:style>
+  <w:style w:type="table" w:styleId="PlainTable4">
+    <w:name w:val="Plain Table 4"/>
+    <w:basedOn w:val="TableNormal"/>
+    <w:uiPriority w:val="44"/>
+    <w:rsid w:val="001F5D63"/>
+    <w:pPr>
+      <w:spacing w:after="0" w:line="240" w:lineRule="auto"/>
+    </w:pPr>
+    <w:tblPr>
+      <w:tblStyleRowBandSize w:val="1"/>
+      <w:tblStyleColBandSize w:val="1"/>
+      <w:tblInd w:w="0" w:type="dxa"/>
+      <w:tblCellMar>
+        <w:top w:w="0" w:type="dxa"/>
+        <w:left w:w="108" w:type="dxa"/>
+        <w:bottom w:w="0" w:type="dxa"/>
+        <w:right w:w="108" w:type="dxa"/>
+      </w:tblCellMar>
+    </w:tblPr>
+    <w:tblStylePr w:type="firstRow">
+      <w:rPr>
+        <w:b/>
+        <w:bCs/>
+      </w:rPr>
+    </w:tblStylePr>
+    <w:tblStylePr w:type="lastRow">
+      <w:rPr>
+        <w:b/>
+        <w:bCs/>
+      </w:rPr>
+    </w:tblStylePr>
+    <w:tblStylePr w:type="firstCol">
+      <w:rPr>
+        <w:b/>
+        <w:bCs/>
+      </w:rPr>
+    </w:tblStylePr>
+    <w:tblStylePr w:type="lastCol">
+      <w:rPr>
+        <w:b/>
+        <w:bCs/>
+      </w:rPr>
+    </w:tblStylePr>
+    <w:tblStylePr w:type="band1Vert">
+      <w:tblPr/>
+      <w:tcPr>
+        <w:shd w:val="clear" w:color="auto" w:fill="F2F2F2" w:themeFill="background1" w:themeFillShade="F2"/>
+      </w:tcPr>
+    </w:tblStylePr>
+    <w:tblStylePr w:type="band1Horz">
+      <w:tblPr/>
+      <w:tcPr>
+        <w:shd w:val="clear" w:color="auto" w:fill="F2F2F2" w:themeFill="background1" w:themeFillShade="F2"/>
+      </w:tcPr>
+    </w:tblStylePr>
+  </w:style>
+  <w:style w:type="table" w:styleId="PlainTable2">
+    <w:name w:val="Plain Table 2"/>
+    <w:basedOn w:val="TableNormal"/>
+    <w:uiPriority w:val="42"/>
+    <w:rsid w:val="001F5D63"/>
+    <w:pPr>
+      <w:spacing w:after="0" w:line="240" w:lineRule="auto"/>
+    </w:pPr>
+    <w:tblPr>
+      <w:tblStyleRowBandSize w:val="1"/>
+      <w:tblStyleColBandSize w:val="1"/>
+      <w:tblInd w:w="0" w:type="dxa"/>
+      <w:tblBorders>
+        <w:top w:val="single" w:sz="4" w:space="0" w:color="7F7F7F" w:themeColor="text1" w:themeTint="80"/>
+        <w:bottom w:val="single" w:sz="4" w:space="0" w:color="7F7F7F" w:themeColor="text1" w:themeTint="80"/>
+      </w:tblBorders>
+      <w:tblCellMar>
+        <w:top w:w="0" w:type="dxa"/>
+        <w:left w:w="108" w:type="dxa"/>
+        <w:bottom w:w="0" w:type="dxa"/>
+        <w:right w:w="108" w:type="dxa"/>
+      </w:tblCellMar>
+    </w:tblPr>
+    <w:tblStylePr w:type="firstRow">
+      <w:rPr>
+        <w:b/>
+        <w:bCs/>
+      </w:rPr>
+      <w:tblPr/>
+      <w:tcPr>
+        <w:tcBorders>
+          <w:bottom w:val="single" w:sz="4" w:space="0" w:color="7F7F7F" w:themeColor="text1" w:themeTint="80"/>
+        </w:tcBorders>
+      </w:tcPr>
+    </w:tblStylePr>
+    <w:tblStylePr w:type="lastRow">
+      <w:rPr>
+        <w:b/>
+        <w:bCs/>
+      </w:rPr>
+      <w:tblPr/>
+      <w:tcPr>
+        <w:tcBorders>
+          <w:top w:val="single" w:sz="4" w:space="0" w:color="7F7F7F" w:themeColor="text1" w:themeTint="80"/>
+        </w:tcBorders>
+      </w:tcPr>
+    </w:tblStylePr>
+    <w:tblStylePr w:type="firstCol">
+      <w:rPr>
+        <w:b/>
+        <w:bCs/>
+      </w:rPr>
+    </w:tblStylePr>
+    <w:tblStylePr w:type="lastCol">
+      <w:rPr>
+        <w:b/>
+        <w:bCs/>
+      </w:rPr>
+    </w:tblStylePr>
+    <w:tblStylePr w:type="band1Vert">
+      <w:tblPr/>
+      <w:tcPr>
+        <w:tcBorders>
+          <w:left w:val="single" w:sz="4" w:space="0" w:color="7F7F7F" w:themeColor="text1" w:themeTint="80"/>
+          <w:right w:val="single" w:sz="4" w:space="0" w:color="7F7F7F" w:themeColor="text1" w:themeTint="80"/>
+        </w:tcBorders>
+      </w:tcPr>
+    </w:tblStylePr>
+    <w:tblStylePr w:type="band2Vert">
+      <w:tblPr/>
+      <w:tcPr>
+        <w:tcBorders>
+          <w:left w:val="single" w:sz="4" w:space="0" w:color="7F7F7F" w:themeColor="text1" w:themeTint="80"/>
+          <w:right w:val="single" w:sz="4" w:space="0" w:color="7F7F7F" w:themeColor="text1" w:themeTint="80"/>
+        </w:tcBorders>
+      </w:tcPr>
+    </w:tblStylePr>
+    <w:tblStylePr w:type="band1Horz">
+      <w:tblPr/>
+      <w:tcPr>
+        <w:tcBorders>
+          <w:top w:val="single" w:sz="4" w:space="0" w:color="7F7F7F" w:themeColor="text1" w:themeTint="80"/>
+          <w:bottom w:val="single" w:sz="4" w:space="0" w:color="7F7F7F" w:themeColor="text1" w:themeTint="80"/>
+        </w:tcBorders>
+      </w:tcPr>
+    </w:tblStylePr>
+  </w:style>
+  <w:style w:type="table" w:styleId="TableGridLight">
+    <w:name w:val="Grid Table Light"/>
+    <w:basedOn w:val="TableNormal"/>
+    <w:uiPriority w:val="40"/>
+    <w:rsid w:val="001F5D63"/>
+    <w:pPr>
+      <w:spacing w:after="0" w:line="240" w:lineRule="auto"/>
+    </w:pPr>
+    <w:tblPr>
+      <w:tblInd w:w="0" w:type="dxa"/>
+      <w:tblBorders>
+        <w:top w:val="single" w:sz="4" w:space="0" w:color="BFBFBF" w:themeColor="background1" w:themeShade="BF"/>
+        <w:left w:val="single" w:sz="4" w:space="0" w:color="BFBFBF" w:themeColor="background1" w:themeShade="BF"/>
+        <w:bottom w:val="single" w:sz="4" w:space="0" w:color="BFBFBF" w:themeColor="background1" w:themeShade="BF"/>
+        <w:right w:val="single" w:sz="4" w:space="0" w:color="BFBFBF" w:themeColor="background1" w:themeShade="BF"/>
+        <w:insideH w:val="single" w:sz="4" w:space="0" w:color="BFBFBF" w:themeColor="background1" w:themeShade="BF"/>
+        <w:insideV w:val="single" w:sz="4" w:space="0" w:color="BFBFBF" w:themeColor="background1" w:themeShade="BF"/>
+      </w:tblBorders>
+      <w:tblCellMar>
+        <w:top w:w="0" w:type="dxa"/>
+        <w:left w:w="108" w:type="dxa"/>
+        <w:bottom w:w="0" w:type="dxa"/>
+        <w:right w:w="108" w:type="dxa"/>
+      </w:tblCellMar>
+    </w:tblPr>
+  </w:style>
 </w:styles>
 </file>
 
@@ -3501,7 +3881,7 @@
 </file>
 
 <file path=customXml/itemProps1.xml><?xml version="1.0" encoding="utf-8"?>
-<ds:datastoreItem xmlns:ds="http://schemas.openxmlformats.org/officeDocument/2006/customXml" ds:itemID="{5812F662-E7C8-1142-AC4D-0A07B3D3747E}">
+<ds:datastoreItem xmlns:ds="http://schemas.openxmlformats.org/officeDocument/2006/customXml" ds:itemID="{D57B6330-EFCE-0E44-BF3E-27D8B834F760}">
   <ds:schemaRefs>
     <ds:schemaRef ds:uri="http://schemas.openxmlformats.org/officeDocument/2006/bibliography"/>
   </ds:schemaRefs>

</xml_diff>

<commit_message>
updating skills and CV
</commit_message>
<xml_diff>
--- a/html/other/nick-firouzi_EN.docx
+++ b/html/other/nick-firouzi_EN.docx
@@ -227,7 +227,7 @@
                 <w:sz w:val="20"/>
                 <w:szCs w:val="20"/>
               </w:rPr>
-              <w:t>+46 704 07 69 40</w:t>
+              <w:t>+46 761 937 539</w:t>
             </w:r>
           </w:p>
         </w:tc>
@@ -911,13 +911,13 @@
           <w:lang w:val="en-US"/>
         </w:rPr>
         <w:tab/>
-        <w:t>Java, C/</w:t>
-      </w:r>
-      <w:r>
-        <w:rPr>
-          <w:lang w:val="en-US"/>
-        </w:rPr>
-        <w:t>C++, SQL</w:t>
+        <w:t xml:space="preserve">Java, </w:t>
+      </w:r>
+      <w:r>
+        <w:rPr>
+          <w:lang w:val="en-US"/>
+        </w:rPr>
+        <w:t>SQL</w:t>
       </w:r>
     </w:p>
     <w:p>
@@ -1098,6 +1098,8 @@
         </w:rPr>
         <w:t>SourceTree</w:t>
       </w:r>
+      <w:bookmarkStart w:id="0" w:name="_GoBack"/>
+      <w:bookmarkEnd w:id="0"/>
       <w:proofErr w:type="spellEnd"/>
     </w:p>
     <w:p>
@@ -1142,7 +1144,19 @@
         <w:rPr>
           <w:lang w:val="en-US"/>
         </w:rPr>
-        <w:t>Intelij</w:t>
+        <w:t>Inte</w:t>
+      </w:r>
+      <w:r>
+        <w:rPr>
+          <w:lang w:val="en-US"/>
+        </w:rPr>
+        <w:t>l</w:t>
+      </w:r>
+      <w:r>
+        <w:rPr>
+          <w:lang w:val="en-US"/>
+        </w:rPr>
+        <w:t>lij</w:t>
       </w:r>
       <w:proofErr w:type="spellEnd"/>
       <w:r>
@@ -1191,19 +1205,11 @@
         </w:rPr>
         <w:tab/>
       </w:r>
-      <w:proofErr w:type="spellStart"/>
-      <w:r>
-        <w:rPr>
-          <w:lang w:val="en-US"/>
-        </w:rPr>
-        <w:t>JUnit</w:t>
-      </w:r>
-      <w:proofErr w:type="spellEnd"/>
-      <w:r>
-        <w:rPr>
-          <w:lang w:val="en-US"/>
-        </w:rPr>
-        <w:t>, Selenium</w:t>
+      <w:r>
+        <w:rPr>
+          <w:lang w:val="en-US"/>
+        </w:rPr>
+        <w:t>JUnit, Selenium</w:t>
       </w:r>
     </w:p>
     <w:p>
@@ -1270,19 +1276,17 @@
         </w:rPr>
         <w:t xml:space="preserve">Object </w:t>
       </w:r>
-      <w:proofErr w:type="spellStart"/>
-      <w:r>
-        <w:rPr>
-          <w:lang w:val="en-US"/>
-        </w:rPr>
-        <w:t>Orienterad</w:t>
-      </w:r>
-      <w:proofErr w:type="spellEnd"/>
-      <w:r>
-        <w:rPr>
-          <w:lang w:val="en-US"/>
-        </w:rPr>
-        <w:t xml:space="preserve"> design, TDD, DDD, Scrum, Database Design</w:t>
+      <w:r>
+        <w:rPr>
+          <w:lang w:val="en-US"/>
+        </w:rPr>
+        <w:t>Oriented D</w:t>
+      </w:r>
+      <w:r>
+        <w:rPr>
+          <w:lang w:val="en-US"/>
+        </w:rPr>
+        <w:t>esign, TDD, DDD, Scrum, Database Design</w:t>
       </w:r>
     </w:p>
     <w:p>
@@ -1315,11 +1319,6 @@
           <w:lang w:val="en-US"/>
         </w:rPr>
         <w:tab/>
-      </w:r>
-      <w:r>
-        <w:rPr>
-          <w:lang w:val="en-US"/>
-        </w:rPr>
         <w:t>Jira, Jenkins</w:t>
       </w:r>
       <w:r>
@@ -1344,13 +1343,7 @@
         <w:rPr>
           <w:lang w:val="en-US"/>
         </w:rPr>
-        <w:t>(Tex. Photoshop</w:t>
-      </w:r>
-      <w:r>
-        <w:rPr>
-          <w:lang w:val="en-US"/>
-        </w:rPr>
-        <w:t>), Office Package</w:t>
+        <w:t>(Tex. Photoshop), Office Package</w:t>
       </w:r>
     </w:p>
     <w:p>
@@ -1596,8 +1589,6 @@
         </w:rPr>
         <w:t>References</w:t>
       </w:r>
-      <w:bookmarkStart w:id="0" w:name="_GoBack"/>
-      <w:bookmarkEnd w:id="0"/>
     </w:p>
     <w:p>
       <w:pPr>
@@ -2341,7 +2332,7 @@
       </w:pPr>
     </w:pPrDefault>
   </w:docDefaults>
-  <w:latentStyles w:defLockedState="0" w:defUIPriority="99" w:defSemiHidden="0" w:defUnhideWhenUsed="0" w:defQFormat="0" w:count="380">
+  <w:latentStyles w:defLockedState="0" w:defUIPriority="99" w:defSemiHidden="0" w:defUnhideWhenUsed="0" w:defQFormat="0" w:count="381">
     <w:lsdException w:name="Normal" w:uiPriority="0" w:qFormat="1"/>
     <w:lsdException w:name="heading 1" w:uiPriority="9" w:qFormat="1"/>
     <w:lsdException w:name="heading 2" w:semiHidden="1" w:uiPriority="9" w:unhideWhenUsed="1" w:qFormat="1"/>
@@ -2447,7 +2438,6 @@
     <w:lsdException w:name="HTML Sample" w:semiHidden="1" w:unhideWhenUsed="1"/>
     <w:lsdException w:name="HTML Typewriter" w:semiHidden="1" w:unhideWhenUsed="1"/>
     <w:lsdException w:name="HTML Variable" w:semiHidden="1" w:unhideWhenUsed="1"/>
-    <w:lsdException w:name="Normal Table" w:semiHidden="1" w:unhideWhenUsed="1"/>
     <w:lsdException w:name="annotation subject" w:semiHidden="1" w:unhideWhenUsed="1"/>
     <w:lsdException w:name="No List" w:semiHidden="1" w:unhideWhenUsed="1"/>
     <w:lsdException w:name="Outline List 1" w:semiHidden="1" w:unhideWhenUsed="1"/>
@@ -2494,10 +2484,8 @@
     <w:lsdException w:name="Table Subtle 2" w:semiHidden="1" w:unhideWhenUsed="1"/>
     <w:lsdException w:name="Table Web 1" w:semiHidden="1" w:unhideWhenUsed="1"/>
     <w:lsdException w:name="Table Web 2" w:semiHidden="1" w:unhideWhenUsed="1"/>
-    <w:lsdException w:name="Table Web 3" w:semiHidden="1" w:unhideWhenUsed="1"/>
     <w:lsdException w:name="Balloon Text" w:semiHidden="1" w:unhideWhenUsed="1"/>
     <w:lsdException w:name="Table Grid" w:uiPriority="59"/>
-    <w:lsdException w:name="Table Theme" w:semiHidden="1" w:unhideWhenUsed="1"/>
     <w:lsdException w:name="Placeholder Text" w:semiHidden="1"/>
     <w:lsdException w:name="No Spacing" w:uiPriority="1" w:qFormat="1"/>
     <w:lsdException w:name="Light Shading" w:uiPriority="60"/>
@@ -2713,6 +2701,7 @@
     <w:lsdException w:name="List Table 5 Dark Accent 6" w:uiPriority="50"/>
     <w:lsdException w:name="List Table 6 Colorful Accent 6" w:uiPriority="51"/>
     <w:lsdException w:name="List Table 7 Colorful Accent 6" w:uiPriority="52"/>
+    <w:lsdException w:name="Mention" w:semiHidden="1" w:unhideWhenUsed="1"/>
   </w:latentStyles>
   <w:style w:type="paragraph" w:default="1" w:styleId="Normal">
     <w:name w:val="Normal"/>
@@ -3881,7 +3870,7 @@
 </file>
 
 <file path=customXml/itemProps1.xml><?xml version="1.0" encoding="utf-8"?>
-<ds:datastoreItem xmlns:ds="http://schemas.openxmlformats.org/officeDocument/2006/customXml" ds:itemID="{D57B6330-EFCE-0E44-BF3E-27D8B834F760}">
+<ds:datastoreItem xmlns:ds="http://schemas.openxmlformats.org/officeDocument/2006/customXml" ds:itemID="{F3A51B7B-04FD-3D42-90F1-AC77B7D027FE}">
   <ds:schemaRefs>
     <ds:schemaRef ds:uri="http://schemas.openxmlformats.org/officeDocument/2006/bibliography"/>
   </ds:schemaRefs>

</xml_diff>

<commit_message>
smal changes to cv
</commit_message>
<xml_diff>
--- a/html/other/nick-firouzi_EN.docx
+++ b/html/other/nick-firouzi_EN.docx
@@ -17,13 +17,13 @@
           <w:lang w:val="en-GB" w:eastAsia="en-GB"/>
         </w:rPr>
         <w:drawing>
-          <wp:anchor distT="0" distB="0" distL="114300" distR="114300" simplePos="0" relativeHeight="251658240" behindDoc="0" locked="0" layoutInCell="1" allowOverlap="1" wp14:anchorId="3455A8CA" wp14:editId="19E2BC15">
+          <wp:anchor distT="0" distB="0" distL="114300" distR="114300" simplePos="0" relativeHeight="251658240" behindDoc="0" locked="0" layoutInCell="1" allowOverlap="1" wp14:anchorId="3455A8CA" wp14:editId="6B918039">
             <wp:simplePos x="0" y="0"/>
             <wp:positionH relativeFrom="column">
-              <wp:posOffset>4581525</wp:posOffset>
+              <wp:posOffset>4578350</wp:posOffset>
             </wp:positionH>
             <wp:positionV relativeFrom="paragraph">
-              <wp:posOffset>707390</wp:posOffset>
+              <wp:posOffset>701675</wp:posOffset>
             </wp:positionV>
             <wp:extent cx="1207000" cy="2146300"/>
             <wp:effectExtent l="0" t="0" r="12700" b="0"/>
@@ -140,7 +140,7 @@
     <w:p>
       <w:pPr>
         <w:pStyle w:val="NoSpacing"/>
-        <w:ind w:right="1984"/>
+        <w:ind w:right="2268"/>
         <w:jc w:val="both"/>
         <w:rPr>
           <w:rFonts w:ascii="Calibri" w:hAnsi="Calibri"/>
@@ -361,14 +361,13 @@
           <w:rFonts w:ascii="Calibri" w:hAnsi="Calibri"/>
           <w:lang w:val="en-GB"/>
         </w:rPr>
-        <w:t xml:space="preserve"> </w:t>
-      </w:r>
-      <w:r>
-        <w:rPr>
-          <w:rFonts w:ascii="Calibri" w:hAnsi="Calibri"/>
-          <w:lang w:val="en-GB"/>
-        </w:rPr>
         <w:tab/>
+      </w:r>
+      <w:r>
+        <w:rPr>
+          <w:rFonts w:ascii="Calibri" w:hAnsi="Calibri"/>
+          <w:lang w:val="en-GB"/>
+        </w:rPr>
         <w:t>Royal Institute of Technology (2014)</w:t>
       </w:r>
     </w:p>
@@ -406,14 +405,13 @@
           <w:rFonts w:ascii="Calibri" w:hAnsi="Calibri"/>
           <w:lang w:val="en-GB"/>
         </w:rPr>
-        <w:t xml:space="preserve"> </w:t>
-      </w:r>
-      <w:r>
-        <w:rPr>
-          <w:rFonts w:ascii="Calibri" w:hAnsi="Calibri"/>
-          <w:lang w:val="en-GB"/>
-        </w:rPr>
         <w:tab/>
+      </w:r>
+      <w:r>
+        <w:rPr>
+          <w:rFonts w:ascii="Calibri" w:hAnsi="Calibri"/>
+          <w:lang w:val="en-GB"/>
+        </w:rPr>
         <w:t>Royal Institute of Technology (2014)</w:t>
       </w:r>
     </w:p>
@@ -524,7 +522,6 @@
         <w:tab/>
       </w:r>
       <w:proofErr w:type="spellStart"/>
-      <w:proofErr w:type="gramStart"/>
       <w:r>
         <w:rPr>
           <w:rFonts w:ascii="Calibri" w:hAnsi="Calibri"/>
@@ -538,9 +535,15 @@
           <w:rFonts w:ascii="Calibri" w:hAnsi="Calibri"/>
           <w:lang w:val="en-GB"/>
         </w:rPr>
+        <w:t xml:space="preserve"> </w:t>
+      </w:r>
+      <w:r>
+        <w:rPr>
+          <w:rFonts w:ascii="Calibri" w:hAnsi="Calibri"/>
+          <w:lang w:val="en-GB"/>
+        </w:rPr>
         <w:t>(</w:t>
       </w:r>
-      <w:proofErr w:type="gramEnd"/>
       <w:r>
         <w:rPr>
           <w:rFonts w:ascii="Calibri" w:hAnsi="Calibri"/>
@@ -596,7 +599,6 @@
         <w:tab/>
       </w:r>
       <w:proofErr w:type="spellStart"/>
-      <w:proofErr w:type="gramStart"/>
       <w:r>
         <w:rPr>
           <w:rFonts w:ascii="Calibri" w:hAnsi="Calibri"/>
@@ -617,9 +619,15 @@
           <w:rFonts w:ascii="Calibri" w:hAnsi="Calibri"/>
           <w:lang w:val="en-GB"/>
         </w:rPr>
+        <w:t xml:space="preserve"> </w:t>
+      </w:r>
+      <w:r>
+        <w:rPr>
+          <w:rFonts w:ascii="Calibri" w:hAnsi="Calibri"/>
+          <w:lang w:val="en-GB"/>
+        </w:rPr>
         <w:t>(</w:t>
       </w:r>
-      <w:proofErr w:type="gramEnd"/>
       <w:r>
         <w:rPr>
           <w:rFonts w:ascii="Calibri" w:hAnsi="Calibri"/>
@@ -637,6 +645,46 @@
     </w:p>
     <w:p>
       <w:pPr>
+        <w:pStyle w:val="NoSpacing"/>
+        <w:rPr>
+          <w:rFonts w:ascii="Calibri" w:hAnsi="Calibri"/>
+          <w:lang w:val="en-GB"/>
+        </w:rPr>
+      </w:pPr>
+      <w:proofErr w:type="spellStart"/>
+      <w:r>
+        <w:rPr>
+          <w:rFonts w:ascii="Calibri" w:hAnsi="Calibri"/>
+          <w:lang w:val="en-GB"/>
+        </w:rPr>
+        <w:t>ScrumMaster</w:t>
+      </w:r>
+      <w:proofErr w:type="spellEnd"/>
+      <w:r>
+        <w:rPr>
+          <w:rFonts w:ascii="Calibri" w:hAnsi="Calibri"/>
+          <w:lang w:val="en-GB"/>
+        </w:rPr>
+        <w:tab/>
+      </w:r>
+      <w:r>
+        <w:rPr>
+          <w:rFonts w:ascii="Calibri" w:hAnsi="Calibri"/>
+          <w:lang w:val="en-GB"/>
+        </w:rPr>
+        <w:tab/>
+      </w:r>
+      <w:r>
+        <w:rPr>
+          <w:rFonts w:ascii="Calibri" w:hAnsi="Calibri"/>
+          <w:lang w:val="en-GB"/>
+        </w:rPr>
+        <w:tab/>
+        <w:t>CRISP (2016)</w:t>
+      </w:r>
+    </w:p>
+    <w:p>
+      <w:pPr>
         <w:pStyle w:val="Heading1"/>
         <w:spacing w:before="100" w:beforeAutospacing="1" w:line="240" w:lineRule="auto"/>
         <w:rPr>
@@ -925,7 +973,20 @@
           <w:lang w:val="en-GB"/>
         </w:rPr>
         <w:tab/>
-        <w:t>Object Oriented Design, TDD, DDD, Scrum, Database Design</w:t>
+      </w:r>
+      <w:r>
+        <w:rPr>
+          <w:rFonts w:ascii="Calibri" w:hAnsi="Calibri"/>
+          <w:lang w:val="en-GB"/>
+        </w:rPr>
+        <w:t>OOD</w:t>
+      </w:r>
+      <w:r>
+        <w:rPr>
+          <w:rFonts w:ascii="Calibri" w:hAnsi="Calibri"/>
+          <w:lang w:val="en-GB"/>
+        </w:rPr>
+        <w:t>, TDD, DDD, Scrum, Database Design</w:t>
       </w:r>
     </w:p>
     <w:p>
@@ -1129,8 +1190,6 @@
         </w:rPr>
         <w:t xml:space="preserve"> references will be provided upon requests.</w:t>
       </w:r>
-      <w:bookmarkStart w:id="0" w:name="_GoBack"/>
-      <w:bookmarkEnd w:id="0"/>
     </w:p>
     <w:p>
       <w:pPr>
@@ -1954,7 +2013,6 @@
         </w:rPr>
         <w:t xml:space="preserve">, Tele2 </w:t>
       </w:r>
-      <w:proofErr w:type="spellStart"/>
       <w:r>
         <w:rPr>
           <w:rFonts w:ascii="Calibri" w:eastAsiaTheme="minorHAnsi" w:hAnsi="Calibri" w:cstheme="minorBidi"/>
@@ -1964,9 +2022,8 @@
           <w:szCs w:val="20"/>
           <w:lang w:val="en-GB"/>
         </w:rPr>
-        <w:t>och</w:t>
-      </w:r>
-      <w:proofErr w:type="spellEnd"/>
+        <w:t>and</w:t>
+      </w:r>
       <w:r>
         <w:rPr>
           <w:rFonts w:ascii="Calibri" w:eastAsiaTheme="minorHAnsi" w:hAnsi="Calibri" w:cstheme="minorBidi"/>
@@ -2198,6 +2255,8 @@
           <w:lang w:eastAsia="en-US"/>
         </w:rPr>
       </w:pPr>
+      <w:bookmarkStart w:id="0" w:name="_GoBack"/>
+      <w:bookmarkEnd w:id="0"/>
     </w:p>
     <w:p>
       <w:pPr>
@@ -5572,7 +5631,7 @@
 </file>
 
 <file path=customXml/itemProps1.xml><?xml version="1.0" encoding="utf-8"?>
-<ds:datastoreItem xmlns:ds="http://schemas.openxmlformats.org/officeDocument/2006/customXml" ds:itemID="{D271BECF-B963-194C-9D89-0FF8AEFF3DF0}">
+<ds:datastoreItem xmlns:ds="http://schemas.openxmlformats.org/officeDocument/2006/customXml" ds:itemID="{EA22DE1F-C084-0542-847F-AED5331D2DAA}">
   <ds:schemaRefs>
     <ds:schemaRef ds:uri="http://schemas.openxmlformats.org/officeDocument/2006/bibliography"/>
   </ds:schemaRefs>

</xml_diff>